<commit_message>
add demo and doc of kafka
</commit_message>
<xml_diff>
--- a/工作中学习/linux.docx
+++ b/工作中学习/linux.docx
@@ -325,75 +325,251 @@
         </w:rPr>
         <w:t>DNS1="202.96.134.133"</w:t>
       </w:r>
+    </w:p>
+    <w:p>
+      <w:pPr>
+        <w:pStyle w:val="3"/>
+      </w:pPr>
+      <w:r>
+        <w:rPr>
+          <w:rFonts w:hint="eastAsia"/>
+        </w:rPr>
+        <w:t>设置环境变量</w:t>
+      </w:r>
+    </w:p>
+    <w:p>
+      <w:r>
+        <w:rPr>
+          <w:rFonts w:hint="eastAsia"/>
+        </w:rPr>
+        <w:t>修改</w:t>
+      </w:r>
+      <w:r>
+        <w:t>/etc/profile</w:t>
+      </w:r>
+    </w:p>
+    <w:p>
+      <w:r>
+        <w:rPr>
+          <w:rFonts w:hint="eastAsia"/>
+        </w:rPr>
+        <w:t>在末尾添加</w:t>
+      </w:r>
+    </w:p>
+    <w:p>
+      <w:r>
+        <w:t>export PATH=$PATH:/home/xyz/Tesseract/bin</w:t>
+      </w:r>
+    </w:p>
+    <w:p>
+      <w:pPr>
+        <w:rPr>
+          <w:rFonts w:hint="eastAsia"/>
+          <w:lang w:val="en-US" w:eastAsia="zh-CN"/>
+        </w:rPr>
+      </w:pPr>
+      <w:r>
+        <w:rPr>
+          <w:rFonts w:hint="eastAsia"/>
+          <w:lang w:val="en-US" w:eastAsia="zh-CN"/>
+        </w:rPr>
+        <w:t>然后执行</w:t>
+      </w:r>
+      <w:r>
+        <w:rPr>
+          <w:rFonts w:hint="eastAsia"/>
+        </w:rPr>
+        <w:t>source /etc/profile</w:t>
+      </w:r>
+      <w:r>
+        <w:rPr>
+          <w:rFonts w:hint="eastAsia"/>
+          <w:lang w:val="en-US" w:eastAsia="zh-CN"/>
+        </w:rPr>
+        <w:t xml:space="preserve"> 使之立即生效</w:t>
+      </w:r>
+    </w:p>
+    <w:p>
+      <w:pPr>
+        <w:rPr>
+          <w:rFonts w:hint="eastAsia"/>
+          <w:lang w:val="en-US" w:eastAsia="zh-CN"/>
+        </w:rPr>
+      </w:pPr>
+    </w:p>
+    <w:p>
+      <w:pPr>
+        <w:pStyle w:val="3"/>
+        <w:rPr>
+          <w:rFonts w:hint="eastAsia"/>
+          <w:lang w:val="en-US" w:eastAsia="zh-CN"/>
+        </w:rPr>
+      </w:pPr>
+      <w:r>
+        <w:rPr>
+          <w:rFonts w:hint="eastAsia"/>
+          <w:lang w:val="en-US" w:eastAsia="zh-CN"/>
+        </w:rPr>
+        <w:t>端口相关</w:t>
+      </w:r>
+    </w:p>
+    <w:p>
+      <w:pPr>
+        <w:rPr>
+          <w:rFonts w:hint="eastAsia"/>
+          <w:lang w:val="en-US" w:eastAsia="zh-CN"/>
+        </w:rPr>
+      </w:pPr>
+      <w:r>
+        <w:rPr>
+          <w:rFonts w:hint="eastAsia"/>
+          <w:lang w:val="en-US" w:eastAsia="zh-CN"/>
+        </w:rPr>
+        <w:t>添加</w:t>
+      </w:r>
+    </w:p>
+    <w:p>
+      <w:pPr>
+        <w:rPr>
+          <w:rFonts w:hint="eastAsia"/>
+          <w:lang w:val="en-US" w:eastAsia="zh-CN"/>
+        </w:rPr>
+      </w:pPr>
+      <w:r>
+        <w:rPr>
+          <w:rFonts w:hint="eastAsia"/>
+          <w:lang w:val="en-US" w:eastAsia="zh-CN"/>
+        </w:rPr>
+        <w:t>firewall-cmd --zone=public --add-port=80/tcp --permanent    （--permanent永久生效，没有此参数重启后失效）</w:t>
+      </w:r>
+    </w:p>
+    <w:p>
+      <w:pPr>
+        <w:rPr>
+          <w:rFonts w:hint="eastAsia"/>
+          <w:lang w:val="en-US" w:eastAsia="zh-CN"/>
+        </w:rPr>
+      </w:pPr>
+      <w:r>
+        <w:rPr>
+          <w:rFonts w:hint="eastAsia"/>
+          <w:lang w:val="en-US" w:eastAsia="zh-CN"/>
+        </w:rPr>
+        <w:t>重新载入</w:t>
+      </w:r>
+    </w:p>
+    <w:p>
+      <w:pPr>
+        <w:rPr>
+          <w:rFonts w:hint="eastAsia"/>
+          <w:lang w:val="en-US" w:eastAsia="zh-CN"/>
+        </w:rPr>
+      </w:pPr>
+      <w:r>
+        <w:rPr>
+          <w:rFonts w:hint="eastAsia"/>
+          <w:lang w:val="en-US" w:eastAsia="zh-CN"/>
+        </w:rPr>
+        <w:t>firewall-cmd --reload</w:t>
+      </w:r>
+    </w:p>
+    <w:p>
+      <w:pPr>
+        <w:rPr>
+          <w:rFonts w:hint="eastAsia"/>
+          <w:lang w:val="en-US" w:eastAsia="zh-CN"/>
+        </w:rPr>
+      </w:pPr>
+      <w:r>
+        <w:rPr>
+          <w:rFonts w:hint="eastAsia"/>
+          <w:lang w:val="en-US" w:eastAsia="zh-CN"/>
+        </w:rPr>
+        <w:t>查看</w:t>
+      </w:r>
+    </w:p>
+    <w:p>
+      <w:pPr>
+        <w:rPr>
+          <w:rFonts w:hint="eastAsia"/>
+          <w:lang w:val="en-US" w:eastAsia="zh-CN"/>
+        </w:rPr>
+      </w:pPr>
+      <w:r>
+        <w:rPr>
+          <w:rFonts w:hint="eastAsia"/>
+          <w:lang w:val="en-US" w:eastAsia="zh-CN"/>
+        </w:rPr>
+        <w:t>firewall-cmd --zone= public --query-port=80/tcp</w:t>
+      </w:r>
+    </w:p>
+    <w:p>
+      <w:pPr>
+        <w:rPr>
+          <w:rFonts w:hint="eastAsia"/>
+          <w:lang w:val="en-US" w:eastAsia="zh-CN"/>
+        </w:rPr>
+      </w:pPr>
+      <w:r>
+        <w:rPr>
+          <w:rFonts w:hint="eastAsia"/>
+          <w:lang w:val="en-US" w:eastAsia="zh-CN"/>
+        </w:rPr>
+        <w:t>删除</w:t>
+      </w:r>
+    </w:p>
+    <w:p>
+      <w:pPr>
+        <w:rPr>
+          <w:rFonts w:hint="eastAsia"/>
+          <w:lang w:val="en-US" w:eastAsia="zh-CN"/>
+        </w:rPr>
+      </w:pPr>
+      <w:r>
+        <w:rPr>
+          <w:rFonts w:hint="eastAsia"/>
+          <w:lang w:val="en-US" w:eastAsia="zh-CN"/>
+        </w:rPr>
+        <w:t>firewall-cmd --zone= public --remove-port=80/tcp --permanent</w:t>
+      </w:r>
+    </w:p>
+    <w:p>
+      <w:pPr>
+        <w:rPr>
+          <w:rFonts w:hint="eastAsia"/>
+          <w:lang w:val="en-US" w:eastAsia="zh-CN"/>
+        </w:rPr>
+      </w:pPr>
+    </w:p>
+    <w:p>
+      <w:pPr>
+        <w:rPr>
+          <w:rFonts w:hint="eastAsia"/>
+          <w:lang w:val="en-US" w:eastAsia="zh-CN"/>
+        </w:rPr>
+      </w:pPr>
+    </w:p>
+    <w:p>
+      <w:pPr>
+        <w:rPr>
+          <w:rFonts w:hint="eastAsia"/>
+          <w:lang w:val="en-US" w:eastAsia="zh-CN"/>
+        </w:rPr>
+      </w:pPr>
+      <w:r>
+        <w:rPr>
+          <w:rFonts w:hint="eastAsia"/>
+          <w:lang w:val="en-US" w:eastAsia="zh-CN"/>
+        </w:rPr>
+        <w:t>Net</w:t>
+      </w:r>
       <w:bookmarkStart w:id="0" w:name="_GoBack"/>
       <w:bookmarkEnd w:id="0"/>
-    </w:p>
-    <w:p>
-      <w:pPr>
-        <w:pStyle w:val="3"/>
-      </w:pPr>
-      <w:r>
-        <w:rPr>
-          <w:rFonts w:hint="eastAsia"/>
-        </w:rPr>
-        <w:t>设置环境变量</w:t>
-      </w:r>
-    </w:p>
-    <w:p>
-      <w:r>
-        <w:rPr>
-          <w:rFonts w:hint="eastAsia"/>
-        </w:rPr>
-        <w:t>修改</w:t>
-      </w:r>
-      <w:r>
-        <w:t>/etc/profile</w:t>
-      </w:r>
-    </w:p>
-    <w:p>
-      <w:r>
-        <w:rPr>
-          <w:rFonts w:hint="eastAsia"/>
-        </w:rPr>
-        <w:t>在末尾添加</w:t>
-      </w:r>
-    </w:p>
-    <w:p>
-      <w:r>
-        <w:t>export PATH=$PATH:/home/xyz/Tesseract/bin</w:t>
-      </w:r>
-    </w:p>
-    <w:p>
-      <w:pPr>
-        <w:rPr>
-          <w:rFonts w:hint="eastAsia"/>
-        </w:rPr>
-      </w:pPr>
-      <w:r>
-        <w:rPr>
-          <w:rFonts w:hint="eastAsia"/>
-          <w:lang w:val="en-US" w:eastAsia="zh-CN"/>
-        </w:rPr>
-        <w:t>然后执行</w:t>
-      </w:r>
-      <w:r>
-        <w:rPr>
-          <w:rFonts w:hint="eastAsia"/>
-        </w:rPr>
-        <w:t>source /etc/profile</w:t>
-      </w:r>
-      <w:r>
-        <w:rPr>
-          <w:rFonts w:hint="eastAsia"/>
-          <w:lang w:val="en-US" w:eastAsia="zh-CN"/>
-        </w:rPr>
-        <w:t xml:space="preserve"> 使之立即生效</w:t>
-      </w:r>
     </w:p>
     <w:sectPr>
       <w:pgSz w:w="11906" w:h="16838"/>
       <w:pgMar w:top="1440" w:right="1800" w:bottom="1440" w:left="1800" w:header="851" w:footer="992" w:gutter="0"/>
-      <w:cols w:space="425" w:num="1"/>
+      <w:cols w:space="720" w:num="1"/>
       <w:docGrid w:type="lines" w:linePitch="312" w:charSpace="0"/>
     </w:sectPr>
   </w:body>
@@ -476,7 +652,7 @@
     <w:lsdException w:qFormat="1" w:unhideWhenUsed="0" w:uiPriority="10" w:semiHidden="0" w:name="Title"/>
     <w:lsdException w:uiPriority="0" w:name="Closing"/>
     <w:lsdException w:uiPriority="0" w:name="Signature"/>
-    <w:lsdException w:uiPriority="1" w:name="Default Paragraph Font"/>
+    <w:lsdException w:uiPriority="1" w:semiHidden="0" w:name="Default Paragraph Font"/>
     <w:lsdException w:uiPriority="0" w:name="Body Text"/>
     <w:lsdException w:uiPriority="0" w:name="Body Text Indent"/>
     <w:lsdException w:uiPriority="0" w:name="List Continue"/>
@@ -514,7 +690,7 @@
     <w:lsdException w:uiPriority="0" w:name="HTML Sample"/>
     <w:lsdException w:uiPriority="0" w:name="HTML Typewriter"/>
     <w:lsdException w:uiPriority="0" w:name="HTML Variable"/>
-    <w:lsdException w:uiPriority="99" w:name="Normal Table"/>
+    <w:lsdException w:uiPriority="99" w:semiHidden="0" w:name="Normal Table"/>
     <w:lsdException w:uiPriority="0" w:name="annotation subject"/>
     <w:lsdException w:uiPriority="0" w:name="Table Simple 1"/>
     <w:lsdException w:uiPriority="0" w:name="Table Simple 2"/>
@@ -669,7 +845,7 @@
       <w:jc w:val="both"/>
     </w:pPr>
     <w:rPr>
-      <w:rFonts w:ascii="等线" w:hAnsi="等线" w:eastAsia="等线"/>
+      <w:rFonts w:ascii="等线" w:hAnsi="等线" w:eastAsia="等线" w:cs="Times New Roman"/>
       <w:kern w:val="2"/>
       <w:sz w:val="21"/>
       <w:szCs w:val="22"/>

</xml_diff>